<commit_message>
i2c device i2c tool ok
</commit_message>
<xml_diff>
--- a/mime7010_prj/myDoc/sudo nautilus.docx
+++ b/mime7010_prj/myDoc/sudo nautilus.docx
@@ -91,10 +91,14 @@
     <w:p>
       <w:pPr>
         <w:pStyle w:val="Style19"/>
-        <w:rPr/>
-      </w:pPr>
-      <w:r>
-        <w:rPr/>
+        <w:rPr>
+          <w:color w:val="CE181E"/>
+        </w:rPr>
+      </w:pPr>
+      <w:r>
+        <w:rPr>
+          <w:color w:val="CE181E"/>
+        </w:rPr>
         <w:t xml:space="preserve">sudo chmod 777 /dev/ttyUSB0 </w:t>
       </w:r>
     </w:p>
@@ -104,8 +108,14 @@
         <w:rPr/>
       </w:pPr>
       <w:r>
-        <w:rPr/>
-        <w:t xml:space="preserve">sudo   minicom  -s   </w:t>
+        <w:rPr>
+          <w:color w:val="CE181E"/>
+        </w:rPr>
+        <w:t xml:space="preserve">sudo   minicom </w:t>
+      </w:r>
+      <w:r>
+        <w:rPr/>
+        <w:t xml:space="preserve"> -s   </w:t>
       </w:r>
       <w:r>
         <w:rPr/>
@@ -1465,7 +1475,7 @@
       <w:r>
         <w:rPr/>
         <w:tab/>
-        <w:t xml:space="preserve">[ ] ssh-server-dropbear                                          │ │  </w:t>
+        <w:t xml:space="preserve">[*] ssh-server-dropbear                                          │ │  </w:t>
       </w:r>
     </w:p>
     <w:p>
@@ -1480,7 +1490,7 @@
       <w:r>
         <w:rPr/>
         <w:tab/>
-        <w:t xml:space="preserve">[*] ssh-server-openssh                                           │ │  </w:t>
+        <w:t xml:space="preserve">[ ] ssh-server-openssh                                           │ │  </w:t>
       </w:r>
     </w:p>
     <w:p>
@@ -4458,9 +4468,7 @@
     <w:qFormat/>
     <w:pPr>
       <w:widowControl w:val="false"/>
-      <w:kinsoku w:val="true"/>
-      <w:overflowPunct w:val="false"/>
-      <w:autoSpaceDE w:val="true"/>
+      <w:overflowPunct w:val="true"/>
       <w:bidi w:val="0"/>
       <w:jc w:val="left"/>
     </w:pPr>

</xml_diff>